<commit_message>
Cambio de Munin a PandoraFMS en Punto 3 (Ivan)
Se han cambiado las fuentes de informacion de Munin por PandoraFMS.
</commit_message>
<xml_diff>
--- a/TG1/TG1_Ivan_Alejandro.docx
+++ b/TG1/TG1_Ivan_Alejandro.docx
@@ -4292,10 +4292,7 @@
       </w:pPr>
       <w:r>
         <w:lastRenderedPageBreak/>
-        <w:t>3.1.4 Fuente de información 4</w:t>
-      </w:r>
-      <w:r>
-        <w:t xml:space="preserve"> sobre el tipo de tecnología en general</w:t>
+        <w:t>3.1.4 Fuente de información 4 sobre el tipo de tecnología en general</w:t>
       </w:r>
     </w:p>
     <w:p>
@@ -4401,8 +4398,6 @@
       <w:r>
         <w:t>Icinga</w:t>
       </w:r>
-      <w:bookmarkStart w:id="12" w:name="_GoBack"/>
-      <w:bookmarkEnd w:id="12"/>
     </w:p>
     <w:p>
       <w:r>
@@ -4506,11 +4501,11 @@
       <w:pPr>
         <w:pStyle w:val="Ttulo3"/>
       </w:pPr>
-      <w:bookmarkStart w:id="13" w:name="_Toc444537698"/>
+      <w:bookmarkStart w:id="12" w:name="_Toc444537698"/>
       <w:r>
         <w:t xml:space="preserve">3.2.2 Fuente de información 2 sobre </w:t>
       </w:r>
-      <w:bookmarkEnd w:id="13"/>
+      <w:bookmarkEnd w:id="12"/>
       <w:proofErr w:type="spellStart"/>
       <w:r>
         <w:t>Icinga</w:t>
@@ -4587,6 +4582,12 @@
       <w:proofErr w:type="spellEnd"/>
     </w:p>
     <w:p>
+      <w:pPr>
+        <w:rPr>
+          <w:rStyle w:val="Hipervnculo"/>
+          <w:i/>
+        </w:rPr>
+      </w:pPr>
       <w:r>
         <w:t xml:space="preserve">Enlace: </w:t>
       </w:r>
@@ -4603,61 +4604,131 @@
     <w:p/>
     <w:p>
       <w:pPr>
-        <w:pStyle w:val="Ttulo2"/>
-      </w:pPr>
-      <w:bookmarkStart w:id="14" w:name="_Toc444537700"/>
-      <w:r>
-        <w:t xml:space="preserve">3.3 </w:t>
-      </w:r>
-      <w:r>
-        <w:t xml:space="preserve">Fuentes sobre </w:t>
-      </w:r>
-      <w:bookmarkEnd w:id="14"/>
+        <w:pStyle w:val="Ttulo3"/>
+      </w:pPr>
+      <w:r>
+        <w:t>3.2.3 Fuente de información 3</w:t>
+      </w:r>
+      <w:r>
+        <w:t xml:space="preserve"> sobre </w:t>
+      </w:r>
       <w:proofErr w:type="spellStart"/>
       <w:r>
-        <w:t>Munin</w:t>
+        <w:t>Icinga</w:t>
       </w:r>
       <w:proofErr w:type="spellEnd"/>
     </w:p>
     <w:p>
-      <w:pPr>
-        <w:pStyle w:val="Ttulo3"/>
-      </w:pPr>
-      <w:bookmarkStart w:id="15" w:name="_Toc444537701"/>
-      <w:r>
-        <w:t xml:space="preserve">3.3.1 Fuente de información 1 sobre </w:t>
-      </w:r>
-      <w:bookmarkEnd w:id="15"/>
+      <w:r>
+        <w:t xml:space="preserve">Resumen completo del proyecto </w:t>
+      </w:r>
       <w:proofErr w:type="spellStart"/>
       <w:r>
-        <w:t>Munin</w:t>
+        <w:t>Icinga</w:t>
       </w:r>
       <w:proofErr w:type="spellEnd"/>
-    </w:p>
-    <w:p>
-      <w:r>
-        <w:t xml:space="preserve">Página web oficial del sistema de monitorización </w:t>
+      <w:r>
+        <w:t xml:space="preserve"> de parte de Open </w:t>
       </w:r>
       <w:proofErr w:type="spellStart"/>
       <w:r>
-        <w:t>Munin</w:t>
+        <w:t>Hub</w:t>
       </w:r>
       <w:proofErr w:type="spellEnd"/>
       <w:r>
-        <w:t xml:space="preserve">. En ella se encuentra todo lo relacionado a la tecnología: FAQ, zona de desarrollo, </w:t>
+        <w:t>, muestra toda la in</w:t>
+      </w:r>
+      <w:r>
+        <w:t>formación relativa al proyecto:</w:t>
+      </w:r>
+    </w:p>
+    <w:p>
+      <w:pPr>
+        <w:pStyle w:val="Prrafodelista"/>
+        <w:numPr>
+          <w:ilvl w:val="0"/>
+          <w:numId w:val="11"/>
+        </w:numPr>
+      </w:pPr>
+      <w:r>
+        <w:t>Noticias</w:t>
+      </w:r>
+    </w:p>
+    <w:p>
+      <w:pPr>
+        <w:pStyle w:val="Prrafodelista"/>
+        <w:numPr>
+          <w:ilvl w:val="0"/>
+          <w:numId w:val="11"/>
+        </w:numPr>
+      </w:pPr>
+      <w:r>
+        <w:t>F</w:t>
+      </w:r>
+      <w:r>
+        <w:t>allos d</w:t>
+      </w:r>
+      <w:r>
+        <w:t>e seguridad y vulnerabilidades</w:t>
+      </w:r>
+    </w:p>
+    <w:p>
+      <w:pPr>
+        <w:pStyle w:val="Prrafodelista"/>
+        <w:numPr>
+          <w:ilvl w:val="0"/>
+          <w:numId w:val="11"/>
+        </w:numPr>
+      </w:pPr>
+      <w:r>
+        <w:t>Proyectos relacionados</w:t>
+      </w:r>
+    </w:p>
+    <w:p>
+      <w:pPr>
+        <w:pStyle w:val="Prrafodelista"/>
+        <w:numPr>
+          <w:ilvl w:val="0"/>
+          <w:numId w:val="11"/>
+        </w:numPr>
+      </w:pPr>
+      <w:r>
+        <w:t>Líneas de código (</w:t>
       </w:r>
       <w:proofErr w:type="spellStart"/>
       <w:r>
-        <w:t>plugins</w:t>
+        <w:t>LoC</w:t>
       </w:r>
       <w:proofErr w:type="spellEnd"/>
       <w:r>
-        <w:t>, soporte, documentación, foro de comunidad…</w:t>
-      </w:r>
-    </w:p>
-    <w:p>
-      <w:r>
-        <w:t xml:space="preserve">Enlace: </w:t>
+        <w:t>)</w:t>
+      </w:r>
+    </w:p>
+    <w:p>
+      <w:pPr>
+        <w:pStyle w:val="Prrafodelista"/>
+        <w:numPr>
+          <w:ilvl w:val="0"/>
+          <w:numId w:val="11"/>
+        </w:numPr>
+      </w:pPr>
+      <w:r>
+        <w:t>A</w:t>
+      </w:r>
+      <w:r>
+        <w:t>ctividad del proyecto y comunidad...</w:t>
+      </w:r>
+    </w:p>
+    <w:p>
+      <w:r>
+        <w:lastRenderedPageBreak/>
+        <w:t>Enlace:</w:t>
+      </w:r>
+      <w:r>
+        <w:rPr>
+          <w:i/>
+        </w:rPr>
+        <w:t xml:space="preserve"> </w:t>
       </w:r>
       <w:hyperlink r:id="rId15" w:history="1">
         <w:r>
@@ -4665,52 +4736,146 @@
             <w:rStyle w:val="Hipervnculo"/>
             <w:i/>
           </w:rPr>
-          <w:t>http://munin-monitoring.org</w:t>
+          <w:t>https://www.openhub.net/p/icinga</w:t>
         </w:r>
       </w:hyperlink>
-      <w:r>
-        <w:t xml:space="preserve"> </w:t>
-      </w:r>
     </w:p>
     <w:p/>
     <w:p>
       <w:pPr>
+        <w:pStyle w:val="Ttulo2"/>
+      </w:pPr>
+      <w:bookmarkStart w:id="13" w:name="_Toc444537700"/>
+      <w:r>
+        <w:t xml:space="preserve">3.3 </w:t>
+      </w:r>
+      <w:r>
+        <w:t xml:space="preserve">Fuentes sobre </w:t>
+      </w:r>
+      <w:bookmarkEnd w:id="13"/>
+      <w:proofErr w:type="spellStart"/>
+      <w:r>
+        <w:t>PandoraFMS</w:t>
+      </w:r>
+      <w:proofErr w:type="spellEnd"/>
+    </w:p>
+    <w:p>
+      <w:pPr>
         <w:pStyle w:val="Ttulo3"/>
       </w:pPr>
-      <w:bookmarkStart w:id="16" w:name="_Toc444537702"/>
-      <w:r>
-        <w:lastRenderedPageBreak/>
-        <w:t xml:space="preserve">3.3.2 Fuente de información 2 sobre </w:t>
-      </w:r>
-      <w:bookmarkEnd w:id="16"/>
+      <w:bookmarkStart w:id="14" w:name="_Toc444537701"/>
+      <w:r>
+        <w:t xml:space="preserve">3.3.1 Fuente de información 1 sobre </w:t>
+      </w:r>
+      <w:bookmarkEnd w:id="14"/>
       <w:proofErr w:type="spellStart"/>
       <w:r>
-        <w:t>Munin</w:t>
+        <w:t>PandoraFMS</w:t>
       </w:r>
       <w:proofErr w:type="spellEnd"/>
     </w:p>
     <w:p>
       <w:r>
-        <w:t xml:space="preserve">Comunidad </w:t>
+        <w:t xml:space="preserve">Página web oficial del sistema de monitorización </w:t>
       </w:r>
       <w:proofErr w:type="spellStart"/>
       <w:r>
-        <w:t>ServerFault</w:t>
+        <w:t>PandoraFMS</w:t>
       </w:r>
       <w:proofErr w:type="spellEnd"/>
       <w:r>
-        <w:t xml:space="preserve">, se ha creado un sub-foro con sistema Q&amp;A (Pregunta y Respuesta), donde se encuentra una cantidad de información útil y respuestas sobre </w:t>
-      </w:r>
+        <w:t xml:space="preserve">. En ella se encuentra todo lo relacionado a la tecnología: </w:t>
+      </w:r>
+    </w:p>
+    <w:p>
+      <w:pPr>
+        <w:pStyle w:val="Prrafodelista"/>
+        <w:numPr>
+          <w:ilvl w:val="0"/>
+          <w:numId w:val="12"/>
+        </w:numPr>
+      </w:pPr>
       <w:proofErr w:type="spellStart"/>
       <w:r>
-        <w:t>Munin</w:t>
-      </w:r>
+        <w:t>Plugins</w:t>
+      </w:r>
+    </w:p>
+    <w:p>
+      <w:pPr>
+        <w:pStyle w:val="Prrafodelista"/>
+        <w:numPr>
+          <w:ilvl w:val="0"/>
+          <w:numId w:val="12"/>
+        </w:numPr>
+      </w:pPr>
       <w:proofErr w:type="spellEnd"/>
       <w:r>
-        <w:t>.</w:t>
-      </w:r>
-    </w:p>
-    <w:p>
+        <w:t>S</w:t>
+      </w:r>
+      <w:r>
+        <w:t>opor</w:t>
+      </w:r>
+      <w:r>
+        <w:t>te</w:t>
+      </w:r>
+    </w:p>
+    <w:p>
+      <w:pPr>
+        <w:pStyle w:val="Prrafodelista"/>
+        <w:numPr>
+          <w:ilvl w:val="0"/>
+          <w:numId w:val="12"/>
+        </w:numPr>
+      </w:pPr>
+      <w:r>
+        <w:t>Documentación</w:t>
+      </w:r>
+    </w:p>
+    <w:p>
+      <w:pPr>
+        <w:pStyle w:val="Prrafodelista"/>
+        <w:numPr>
+          <w:ilvl w:val="0"/>
+          <w:numId w:val="12"/>
+        </w:numPr>
+      </w:pPr>
+      <w:r>
+        <w:t>Precios</w:t>
+      </w:r>
+    </w:p>
+    <w:p>
+      <w:pPr>
+        <w:pStyle w:val="Prrafodelista"/>
+        <w:numPr>
+          <w:ilvl w:val="0"/>
+          <w:numId w:val="12"/>
+        </w:numPr>
+      </w:pPr>
+      <w:r>
+        <w:t xml:space="preserve">Cursos de entrenamiento de </w:t>
+      </w:r>
+      <w:proofErr w:type="spellStart"/>
+      <w:r>
+        <w:t>PandoraFMS</w:t>
+      </w:r>
+      <w:proofErr w:type="spellEnd"/>
+      <w:r>
+        <w:t xml:space="preserve"> (</w:t>
+      </w:r>
+      <w:r>
+        <w:t>training</w:t>
+      </w:r>
+      <w:r>
+        <w:t>)</w:t>
+      </w:r>
+    </w:p>
+    <w:p>
+      <w:pPr>
+        <w:rPr>
+          <w:rStyle w:val="Hipervnculo"/>
+          <w:i/>
+        </w:rPr>
+      </w:pPr>
       <w:r>
         <w:t xml:space="preserve">Enlace: </w:t>
       </w:r>
@@ -4720,13 +4885,143 @@
             <w:rStyle w:val="Hipervnculo"/>
             <w:i/>
           </w:rPr>
-          <w:t>http://serverfault.com/questions/tagged/munin</w:t>
+          <w:t>https://pandorafms.com</w:t>
         </w:r>
       </w:hyperlink>
     </w:p>
     <w:p/>
     <w:p>
       <w:pPr>
+        <w:pStyle w:val="Ttulo3"/>
+      </w:pPr>
+      <w:bookmarkStart w:id="15" w:name="_Toc444537702"/>
+      <w:r>
+        <w:t xml:space="preserve">3.3.2 Fuente de información 2 sobre </w:t>
+      </w:r>
+      <w:bookmarkEnd w:id="15"/>
+      <w:proofErr w:type="spellStart"/>
+      <w:r>
+        <w:t>PandoraFMS</w:t>
+      </w:r>
+      <w:proofErr w:type="spellEnd"/>
+    </w:p>
+    <w:p>
+      <w:r>
+        <w:t xml:space="preserve">Resumen completo del proyecto </w:t>
+      </w:r>
+      <w:r>
+        <w:t>PandoraFMS</w:t>
+      </w:r>
+      <w:bookmarkStart w:id="16" w:name="_GoBack"/>
+      <w:bookmarkEnd w:id="16"/>
+      <w:r>
+        <w:t xml:space="preserve"> de parte de Open </w:t>
+      </w:r>
+      <w:proofErr w:type="spellStart"/>
+      <w:r>
+        <w:t>Hub</w:t>
+      </w:r>
+      <w:proofErr w:type="spellEnd"/>
+      <w:r>
+        <w:t>, muestra toda la información relativa al proyecto:</w:t>
+      </w:r>
+    </w:p>
+    <w:p>
+      <w:pPr>
+        <w:pStyle w:val="Prrafodelista"/>
+        <w:numPr>
+          <w:ilvl w:val="0"/>
+          <w:numId w:val="11"/>
+        </w:numPr>
+      </w:pPr>
+      <w:r>
+        <w:t>Noticias</w:t>
+      </w:r>
+    </w:p>
+    <w:p>
+      <w:pPr>
+        <w:pStyle w:val="Prrafodelista"/>
+        <w:numPr>
+          <w:ilvl w:val="0"/>
+          <w:numId w:val="11"/>
+        </w:numPr>
+      </w:pPr>
+      <w:r>
+        <w:t>Fallos de seguridad y vulnerabilidades</w:t>
+      </w:r>
+    </w:p>
+    <w:p>
+      <w:pPr>
+        <w:pStyle w:val="Prrafodelista"/>
+        <w:numPr>
+          <w:ilvl w:val="0"/>
+          <w:numId w:val="11"/>
+        </w:numPr>
+      </w:pPr>
+      <w:r>
+        <w:t>Proyectos relacionados</w:t>
+      </w:r>
+    </w:p>
+    <w:p>
+      <w:pPr>
+        <w:pStyle w:val="Prrafodelista"/>
+        <w:numPr>
+          <w:ilvl w:val="0"/>
+          <w:numId w:val="11"/>
+        </w:numPr>
+      </w:pPr>
+      <w:r>
+        <w:t>Líneas de código (</w:t>
+      </w:r>
+      <w:proofErr w:type="spellStart"/>
+      <w:r>
+        <w:t>LoC</w:t>
+      </w:r>
+      <w:proofErr w:type="spellEnd"/>
+      <w:r>
+        <w:t>)</w:t>
+      </w:r>
+    </w:p>
+    <w:p>
+      <w:pPr>
+        <w:pStyle w:val="Prrafodelista"/>
+        <w:numPr>
+          <w:ilvl w:val="0"/>
+          <w:numId w:val="11"/>
+        </w:numPr>
+      </w:pPr>
+      <w:r>
+        <w:t>Actividad del proyecto y comunidad...</w:t>
+      </w:r>
+    </w:p>
+    <w:p>
+      <w:pPr>
+        <w:rPr>
+          <w:i/>
+        </w:rPr>
+      </w:pPr>
+      <w:r>
+        <w:t>Enlace:</w:t>
+      </w:r>
+      <w:r>
+        <w:rPr>
+          <w:i/>
+        </w:rPr>
+        <w:t xml:space="preserve"> </w:t>
+      </w:r>
+      <w:hyperlink r:id="rId17" w:history="1">
+        <w:r>
+          <w:rPr>
+            <w:rStyle w:val="Hipervnculo"/>
+            <w:i/>
+          </w:rPr>
+          <w:t>https://www.openhub.net/p/PandoraFMS</w:t>
+        </w:r>
+      </w:hyperlink>
+    </w:p>
+    <w:p/>
+    <w:p>
+      <w:pPr>
         <w:pStyle w:val="Ttulo1"/>
       </w:pPr>
       <w:bookmarkStart w:id="17" w:name="_Toc444537704"/>
@@ -4800,6 +5095,7 @@
       </w:pPr>
       <w:bookmarkStart w:id="22" w:name="_Toc444537709"/>
       <w:r>
+        <w:lastRenderedPageBreak/>
         <w:t>4.2 Cursos</w:t>
       </w:r>
       <w:r>
@@ -4993,126 +5289,126 @@
       </w:pPr>
       <w:bookmarkStart w:id="35" w:name="_Toc444537722"/>
       <w:r>
+        <w:t>5.2 Cursos</w:t>
+      </w:r>
+      <w:r>
+        <w:t xml:space="preserve"> </w:t>
+      </w:r>
+      <w:r>
+        <w:t xml:space="preserve">gratuitos </w:t>
+      </w:r>
+      <w:r>
+        <w:t>sobre la tecnología</w:t>
+      </w:r>
+      <w:r>
+        <w:t xml:space="preserve"> específica A</w:t>
+      </w:r>
+      <w:bookmarkEnd w:id="35"/>
+    </w:p>
+    <w:p>
+      <w:pPr>
+        <w:pStyle w:val="Ttulo3"/>
+      </w:pPr>
+      <w:bookmarkStart w:id="36" w:name="_Toc444537723"/>
+      <w:r>
+        <w:t>5.2.1 Curso gratuito 1 sobre la tecnología específica A</w:t>
+      </w:r>
+      <w:bookmarkEnd w:id="36"/>
+    </w:p>
+    <w:p>
+      <w:pPr>
+        <w:pStyle w:val="Ttulo3"/>
+      </w:pPr>
+      <w:bookmarkStart w:id="37" w:name="_Toc444537724"/>
+      <w:r>
+        <w:t>5.2.2 Curso gratuito 2 sobre la tecnología específica A</w:t>
+      </w:r>
+      <w:bookmarkEnd w:id="37"/>
+    </w:p>
+    <w:p>
+      <w:pPr>
+        <w:pStyle w:val="Ttulo3"/>
+      </w:pPr>
+      <w:bookmarkStart w:id="38" w:name="_Toc444537725"/>
+      <w:r>
+        <w:t>5.2.n Curso gratuito n sobre la tecnología especifica A</w:t>
+      </w:r>
+      <w:bookmarkEnd w:id="38"/>
+    </w:p>
+    <w:p>
+      <w:pPr>
+        <w:pStyle w:val="Ttulo3"/>
+      </w:pPr>
+    </w:p>
+    <w:p>
+      <w:pPr>
+        <w:pStyle w:val="Ttulo2"/>
+      </w:pPr>
+      <w:bookmarkStart w:id="39" w:name="_Toc444537726"/>
+      <w:r>
+        <w:t>5.3 Cursos</w:t>
+      </w:r>
+      <w:r>
+        <w:t xml:space="preserve"> </w:t>
+      </w:r>
+      <w:r>
+        <w:t xml:space="preserve">gratuitos </w:t>
+      </w:r>
+      <w:r>
+        <w:t>sobre la tecnología</w:t>
+      </w:r>
+      <w:r>
+        <w:t xml:space="preserve"> específica B</w:t>
+      </w:r>
+      <w:bookmarkEnd w:id="39"/>
+    </w:p>
+    <w:p>
+      <w:pPr>
+        <w:pStyle w:val="Ttulo3"/>
+      </w:pPr>
+      <w:bookmarkStart w:id="40" w:name="_Toc444537727"/>
+      <w:r>
+        <w:t xml:space="preserve">5.3.1 Curso gratuito 1 sobre la tecnología específica </w:t>
+      </w:r>
+      <w:r>
+        <w:t>B</w:t>
+      </w:r>
+      <w:bookmarkEnd w:id="40"/>
+    </w:p>
+    <w:p>
+      <w:pPr>
+        <w:pStyle w:val="Ttulo3"/>
+      </w:pPr>
+      <w:bookmarkStart w:id="41" w:name="_Toc444537728"/>
+      <w:r>
+        <w:t xml:space="preserve">5.3.2 Curso gratuito 2 sobre la tecnología específica </w:t>
+      </w:r>
+      <w:r>
+        <w:t>B</w:t>
+      </w:r>
+      <w:bookmarkEnd w:id="41"/>
+    </w:p>
+    <w:p>
+      <w:pPr>
+        <w:pStyle w:val="Ttulo3"/>
+      </w:pPr>
+      <w:bookmarkStart w:id="42" w:name="_Toc444537729"/>
+      <w:r>
+        <w:t xml:space="preserve">5.3.n Curso gratuito n sobre la tecnología especifica </w:t>
+      </w:r>
+      <w:r>
+        <w:t>B</w:t>
+      </w:r>
+      <w:bookmarkEnd w:id="42"/>
+    </w:p>
+    <w:p/>
+    <w:p>
+      <w:pPr>
+        <w:pStyle w:val="Ttulo1"/>
+      </w:pPr>
+      <w:bookmarkStart w:id="43" w:name="_Toc444537730"/>
+      <w:r>
         <w:lastRenderedPageBreak/>
-        <w:t>5.2 Cursos</w:t>
-      </w:r>
-      <w:r>
-        <w:t xml:space="preserve"> </w:t>
-      </w:r>
-      <w:r>
-        <w:t xml:space="preserve">gratuitos </w:t>
-      </w:r>
-      <w:r>
-        <w:t>sobre la tecnología</w:t>
-      </w:r>
-      <w:r>
-        <w:t xml:space="preserve"> específica A</w:t>
-      </w:r>
-      <w:bookmarkEnd w:id="35"/>
-    </w:p>
-    <w:p>
-      <w:pPr>
-        <w:pStyle w:val="Ttulo3"/>
-      </w:pPr>
-      <w:bookmarkStart w:id="36" w:name="_Toc444537723"/>
-      <w:r>
-        <w:t>5.2.1 Curso gratuito 1 sobre la tecnología específica A</w:t>
-      </w:r>
-      <w:bookmarkEnd w:id="36"/>
-    </w:p>
-    <w:p>
-      <w:pPr>
-        <w:pStyle w:val="Ttulo3"/>
-      </w:pPr>
-      <w:bookmarkStart w:id="37" w:name="_Toc444537724"/>
-      <w:r>
-        <w:t>5.2.2 Curso gratuito 2 sobre la tecnología específica A</w:t>
-      </w:r>
-      <w:bookmarkEnd w:id="37"/>
-    </w:p>
-    <w:p>
-      <w:pPr>
-        <w:pStyle w:val="Ttulo3"/>
-      </w:pPr>
-      <w:bookmarkStart w:id="38" w:name="_Toc444537725"/>
-      <w:r>
-        <w:t>5.2.n Curso gratuito n sobre la tecnología especifica A</w:t>
-      </w:r>
-      <w:bookmarkEnd w:id="38"/>
-    </w:p>
-    <w:p>
-      <w:pPr>
-        <w:pStyle w:val="Ttulo3"/>
-      </w:pPr>
-    </w:p>
-    <w:p>
-      <w:pPr>
-        <w:pStyle w:val="Ttulo2"/>
-      </w:pPr>
-      <w:bookmarkStart w:id="39" w:name="_Toc444537726"/>
-      <w:r>
-        <w:t>5.3 Cursos</w:t>
-      </w:r>
-      <w:r>
-        <w:t xml:space="preserve"> </w:t>
-      </w:r>
-      <w:r>
-        <w:t xml:space="preserve">gratuitos </w:t>
-      </w:r>
-      <w:r>
-        <w:t>sobre la tecnología</w:t>
-      </w:r>
-      <w:r>
-        <w:t xml:space="preserve"> específica B</w:t>
-      </w:r>
-      <w:bookmarkEnd w:id="39"/>
-    </w:p>
-    <w:p>
-      <w:pPr>
-        <w:pStyle w:val="Ttulo3"/>
-      </w:pPr>
-      <w:bookmarkStart w:id="40" w:name="_Toc444537727"/>
-      <w:r>
-        <w:t xml:space="preserve">5.3.1 Curso gratuito 1 sobre la tecnología específica </w:t>
-      </w:r>
-      <w:r>
-        <w:t>B</w:t>
-      </w:r>
-      <w:bookmarkEnd w:id="40"/>
-    </w:p>
-    <w:p>
-      <w:pPr>
-        <w:pStyle w:val="Ttulo3"/>
-      </w:pPr>
-      <w:bookmarkStart w:id="41" w:name="_Toc444537728"/>
-      <w:r>
-        <w:t xml:space="preserve">5.3.2 Curso gratuito 2 sobre la tecnología específica </w:t>
-      </w:r>
-      <w:r>
-        <w:t>B</w:t>
-      </w:r>
-      <w:bookmarkEnd w:id="41"/>
-    </w:p>
-    <w:p>
-      <w:pPr>
-        <w:pStyle w:val="Ttulo3"/>
-      </w:pPr>
-      <w:bookmarkStart w:id="42" w:name="_Toc444537729"/>
-      <w:r>
-        <w:t xml:space="preserve">5.3.n Curso gratuito n sobre la tecnología especifica </w:t>
-      </w:r>
-      <w:r>
-        <w:t>B</w:t>
-      </w:r>
-      <w:bookmarkEnd w:id="42"/>
-    </w:p>
-    <w:p/>
-    <w:p>
-      <w:pPr>
-        <w:pStyle w:val="Ttulo1"/>
-      </w:pPr>
-      <w:bookmarkStart w:id="43" w:name="_Toc444537730"/>
-      <w:r>
         <w:t>6. Ayudas para estudiar las tecnologías</w:t>
       </w:r>
       <w:bookmarkEnd w:id="43"/>
@@ -5222,7 +5518,7 @@
     <w:p/>
     <w:p/>
     <w:sectPr>
-      <w:footerReference w:type="default" r:id="rId17"/>
+      <w:footerReference w:type="default" r:id="rId18"/>
       <w:pgSz w:w="11906" w:h="16838"/>
       <w:pgMar w:top="1417" w:right="1701" w:bottom="1417" w:left="1701" w:header="708" w:footer="708" w:gutter="0"/>
       <w:cols w:space="708"/>
@@ -5452,6 +5748,205 @@
     </w:lvl>
   </w:abstractNum>
   <w:abstractNum w:abstractNumId="1" w15:restartNumberingAfterBreak="0">
+    <w:nsid w:val="07F74038"/>
+    <w:multiLevelType w:val="hybridMultilevel"/>
+    <w:tmpl w:val="AD24AA1C"/>
+    <w:lvl w:ilvl="0" w:tplc="0C0A000F">
+      <w:start w:val="1"/>
+      <w:numFmt w:val="decimal"/>
+      <w:lvlText w:val="%1."/>
+      <w:lvlJc w:val="left"/>
+      <w:pPr>
+        <w:ind w:left="720" w:hanging="360"/>
+      </w:pPr>
+    </w:lvl>
+    <w:lvl w:ilvl="1" w:tplc="0C0A0019" w:tentative="1">
+      <w:start w:val="1"/>
+      <w:numFmt w:val="lowerLetter"/>
+      <w:lvlText w:val="%2."/>
+      <w:lvlJc w:val="left"/>
+      <w:pPr>
+        <w:ind w:left="1440" w:hanging="360"/>
+      </w:pPr>
+    </w:lvl>
+    <w:lvl w:ilvl="2" w:tplc="0C0A001B" w:tentative="1">
+      <w:start w:val="1"/>
+      <w:numFmt w:val="lowerRoman"/>
+      <w:lvlText w:val="%3."/>
+      <w:lvlJc w:val="right"/>
+      <w:pPr>
+        <w:ind w:left="2160" w:hanging="180"/>
+      </w:pPr>
+    </w:lvl>
+    <w:lvl w:ilvl="3" w:tplc="0C0A000F" w:tentative="1">
+      <w:start w:val="1"/>
+      <w:numFmt w:val="decimal"/>
+      <w:lvlText w:val="%4."/>
+      <w:lvlJc w:val="left"/>
+      <w:pPr>
+        <w:ind w:left="2880" w:hanging="360"/>
+      </w:pPr>
+    </w:lvl>
+    <w:lvl w:ilvl="4" w:tplc="0C0A0019" w:tentative="1">
+      <w:start w:val="1"/>
+      <w:numFmt w:val="lowerLetter"/>
+      <w:lvlText w:val="%5."/>
+      <w:lvlJc w:val="left"/>
+      <w:pPr>
+        <w:ind w:left="3600" w:hanging="360"/>
+      </w:pPr>
+    </w:lvl>
+    <w:lvl w:ilvl="5" w:tplc="0C0A001B" w:tentative="1">
+      <w:start w:val="1"/>
+      <w:numFmt w:val="lowerRoman"/>
+      <w:lvlText w:val="%6."/>
+      <w:lvlJc w:val="right"/>
+      <w:pPr>
+        <w:ind w:left="4320" w:hanging="180"/>
+      </w:pPr>
+    </w:lvl>
+    <w:lvl w:ilvl="6" w:tplc="0C0A000F" w:tentative="1">
+      <w:start w:val="1"/>
+      <w:numFmt w:val="decimal"/>
+      <w:lvlText w:val="%7."/>
+      <w:lvlJc w:val="left"/>
+      <w:pPr>
+        <w:ind w:left="5040" w:hanging="360"/>
+      </w:pPr>
+    </w:lvl>
+    <w:lvl w:ilvl="7" w:tplc="0C0A0019" w:tentative="1">
+      <w:start w:val="1"/>
+      <w:numFmt w:val="lowerLetter"/>
+      <w:lvlText w:val="%8."/>
+      <w:lvlJc w:val="left"/>
+      <w:pPr>
+        <w:ind w:left="5760" w:hanging="360"/>
+      </w:pPr>
+    </w:lvl>
+    <w:lvl w:ilvl="8" w:tplc="0C0A001B" w:tentative="1">
+      <w:start w:val="1"/>
+      <w:numFmt w:val="lowerRoman"/>
+      <w:lvlText w:val="%9."/>
+      <w:lvlJc w:val="right"/>
+      <w:pPr>
+        <w:ind w:left="6480" w:hanging="180"/>
+      </w:pPr>
+    </w:lvl>
+  </w:abstractNum>
+  <w:abstractNum w:abstractNumId="2" w15:restartNumberingAfterBreak="0">
+    <w:nsid w:val="1E08551B"/>
+    <w:multiLevelType w:val="hybridMultilevel"/>
+    <w:tmpl w:val="5FE8D4A8"/>
+    <w:lvl w:ilvl="0" w:tplc="0C0A0001">
+      <w:start w:val="1"/>
+      <w:numFmt w:val="bullet"/>
+      <w:lvlText w:val=""/>
+      <w:lvlJc w:val="left"/>
+      <w:pPr>
+        <w:ind w:left="720" w:hanging="360"/>
+      </w:pPr>
+      <w:rPr>
+        <w:rFonts w:ascii="Symbol" w:hAnsi="Symbol" w:hint="default"/>
+      </w:rPr>
+    </w:lvl>
+    <w:lvl w:ilvl="1" w:tplc="0C0A0003" w:tentative="1">
+      <w:start w:val="1"/>
+      <w:numFmt w:val="bullet"/>
+      <w:lvlText w:val="o"/>
+      <w:lvlJc w:val="left"/>
+      <w:pPr>
+        <w:ind w:left="1440" w:hanging="360"/>
+      </w:pPr>
+      <w:rPr>
+        <w:rFonts w:ascii="Courier New" w:hAnsi="Courier New" w:cs="Courier New" w:hint="default"/>
+      </w:rPr>
+    </w:lvl>
+    <w:lvl w:ilvl="2" w:tplc="0C0A0005" w:tentative="1">
+      <w:start w:val="1"/>
+      <w:numFmt w:val="bullet"/>
+      <w:lvlText w:val=""/>
+      <w:lvlJc w:val="left"/>
+      <w:pPr>
+        <w:ind w:left="2160" w:hanging="360"/>
+      </w:pPr>
+      <w:rPr>
+        <w:rFonts w:ascii="Wingdings" w:hAnsi="Wingdings" w:hint="default"/>
+      </w:rPr>
+    </w:lvl>
+    <w:lvl w:ilvl="3" w:tplc="0C0A0001" w:tentative="1">
+      <w:start w:val="1"/>
+      <w:numFmt w:val="bullet"/>
+      <w:lvlText w:val=""/>
+      <w:lvlJc w:val="left"/>
+      <w:pPr>
+        <w:ind w:left="2880" w:hanging="360"/>
+      </w:pPr>
+      <w:rPr>
+        <w:rFonts w:ascii="Symbol" w:hAnsi="Symbol" w:hint="default"/>
+      </w:rPr>
+    </w:lvl>
+    <w:lvl w:ilvl="4" w:tplc="0C0A0003" w:tentative="1">
+      <w:start w:val="1"/>
+      <w:numFmt w:val="bullet"/>
+      <w:lvlText w:val="o"/>
+      <w:lvlJc w:val="left"/>
+      <w:pPr>
+        <w:ind w:left="3600" w:hanging="360"/>
+      </w:pPr>
+      <w:rPr>
+        <w:rFonts w:ascii="Courier New" w:hAnsi="Courier New" w:cs="Courier New" w:hint="default"/>
+      </w:rPr>
+    </w:lvl>
+    <w:lvl w:ilvl="5" w:tplc="0C0A0005" w:tentative="1">
+      <w:start w:val="1"/>
+      <w:numFmt w:val="bullet"/>
+      <w:lvlText w:val=""/>
+      <w:lvlJc w:val="left"/>
+      <w:pPr>
+        <w:ind w:left="4320" w:hanging="360"/>
+      </w:pPr>
+      <w:rPr>
+        <w:rFonts w:ascii="Wingdings" w:hAnsi="Wingdings" w:hint="default"/>
+      </w:rPr>
+    </w:lvl>
+    <w:lvl w:ilvl="6" w:tplc="0C0A0001" w:tentative="1">
+      <w:start w:val="1"/>
+      <w:numFmt w:val="bullet"/>
+      <w:lvlText w:val=""/>
+      <w:lvlJc w:val="left"/>
+      <w:pPr>
+        <w:ind w:left="5040" w:hanging="360"/>
+      </w:pPr>
+      <w:rPr>
+        <w:rFonts w:ascii="Symbol" w:hAnsi="Symbol" w:hint="default"/>
+      </w:rPr>
+    </w:lvl>
+    <w:lvl w:ilvl="7" w:tplc="0C0A0003" w:tentative="1">
+      <w:start w:val="1"/>
+      <w:numFmt w:val="bullet"/>
+      <w:lvlText w:val="o"/>
+      <w:lvlJc w:val="left"/>
+      <w:pPr>
+        <w:ind w:left="5760" w:hanging="360"/>
+      </w:pPr>
+      <w:rPr>
+        <w:rFonts w:ascii="Courier New" w:hAnsi="Courier New" w:cs="Courier New" w:hint="default"/>
+      </w:rPr>
+    </w:lvl>
+    <w:lvl w:ilvl="8" w:tplc="0C0A0005" w:tentative="1">
+      <w:start w:val="1"/>
+      <w:numFmt w:val="bullet"/>
+      <w:lvlText w:val=""/>
+      <w:lvlJc w:val="left"/>
+      <w:pPr>
+        <w:ind w:left="6480" w:hanging="360"/>
+      </w:pPr>
+      <w:rPr>
+        <w:rFonts w:ascii="Wingdings" w:hAnsi="Wingdings" w:hint="default"/>
+      </w:rPr>
+    </w:lvl>
+  </w:abstractNum>
+  <w:abstractNum w:abstractNumId="3" w15:restartNumberingAfterBreak="0">
     <w:nsid w:val="24697C62"/>
     <w:multiLevelType w:val="hybridMultilevel"/>
     <w:tmpl w:val="1390ED24"/>
@@ -5564,7 +6059,7 @@
       </w:rPr>
     </w:lvl>
   </w:abstractNum>
-  <w:abstractNum w:abstractNumId="2" w15:restartNumberingAfterBreak="0">
+  <w:abstractNum w:abstractNumId="4" w15:restartNumberingAfterBreak="0">
     <w:nsid w:val="304055AC"/>
     <w:multiLevelType w:val="hybridMultilevel"/>
     <w:tmpl w:val="B48CE602"/>
@@ -5653,7 +6148,120 @@
       </w:pPr>
     </w:lvl>
   </w:abstractNum>
-  <w:abstractNum w:abstractNumId="3" w15:restartNumberingAfterBreak="0">
+  <w:abstractNum w:abstractNumId="5" w15:restartNumberingAfterBreak="0">
+    <w:nsid w:val="395C509B"/>
+    <w:multiLevelType w:val="hybridMultilevel"/>
+    <w:tmpl w:val="74A8CCDA"/>
+    <w:lvl w:ilvl="0" w:tplc="0C0A0005">
+      <w:start w:val="1"/>
+      <w:numFmt w:val="bullet"/>
+      <w:lvlText w:val=""/>
+      <w:lvlJc w:val="left"/>
+      <w:pPr>
+        <w:ind w:left="720" w:hanging="360"/>
+      </w:pPr>
+      <w:rPr>
+        <w:rFonts w:ascii="Wingdings" w:hAnsi="Wingdings" w:hint="default"/>
+      </w:rPr>
+    </w:lvl>
+    <w:lvl w:ilvl="1" w:tplc="0C0A0003" w:tentative="1">
+      <w:start w:val="1"/>
+      <w:numFmt w:val="bullet"/>
+      <w:lvlText w:val="o"/>
+      <w:lvlJc w:val="left"/>
+      <w:pPr>
+        <w:ind w:left="1440" w:hanging="360"/>
+      </w:pPr>
+      <w:rPr>
+        <w:rFonts w:ascii="Courier New" w:hAnsi="Courier New" w:cs="Courier New" w:hint="default"/>
+      </w:rPr>
+    </w:lvl>
+    <w:lvl w:ilvl="2" w:tplc="0C0A0005" w:tentative="1">
+      <w:start w:val="1"/>
+      <w:numFmt w:val="bullet"/>
+      <w:lvlText w:val=""/>
+      <w:lvlJc w:val="left"/>
+      <w:pPr>
+        <w:ind w:left="2160" w:hanging="360"/>
+      </w:pPr>
+      <w:rPr>
+        <w:rFonts w:ascii="Wingdings" w:hAnsi="Wingdings" w:hint="default"/>
+      </w:rPr>
+    </w:lvl>
+    <w:lvl w:ilvl="3" w:tplc="0C0A0001" w:tentative="1">
+      <w:start w:val="1"/>
+      <w:numFmt w:val="bullet"/>
+      <w:lvlText w:val=""/>
+      <w:lvlJc w:val="left"/>
+      <w:pPr>
+        <w:ind w:left="2880" w:hanging="360"/>
+      </w:pPr>
+      <w:rPr>
+        <w:rFonts w:ascii="Symbol" w:hAnsi="Symbol" w:hint="default"/>
+      </w:rPr>
+    </w:lvl>
+    <w:lvl w:ilvl="4" w:tplc="0C0A0003" w:tentative="1">
+      <w:start w:val="1"/>
+      <w:numFmt w:val="bullet"/>
+      <w:lvlText w:val="o"/>
+      <w:lvlJc w:val="left"/>
+      <w:pPr>
+        <w:ind w:left="3600" w:hanging="360"/>
+      </w:pPr>
+      <w:rPr>
+        <w:rFonts w:ascii="Courier New" w:hAnsi="Courier New" w:cs="Courier New" w:hint="default"/>
+      </w:rPr>
+    </w:lvl>
+    <w:lvl w:ilvl="5" w:tplc="0C0A0005" w:tentative="1">
+      <w:start w:val="1"/>
+      <w:numFmt w:val="bullet"/>
+      <w:lvlText w:val=""/>
+      <w:lvlJc w:val="left"/>
+      <w:pPr>
+        <w:ind w:left="4320" w:hanging="360"/>
+      </w:pPr>
+      <w:rPr>
+        <w:rFonts w:ascii="Wingdings" w:hAnsi="Wingdings" w:hint="default"/>
+      </w:rPr>
+    </w:lvl>
+    <w:lvl w:ilvl="6" w:tplc="0C0A0001" w:tentative="1">
+      <w:start w:val="1"/>
+      <w:numFmt w:val="bullet"/>
+      <w:lvlText w:val=""/>
+      <w:lvlJc w:val="left"/>
+      <w:pPr>
+        <w:ind w:left="5040" w:hanging="360"/>
+      </w:pPr>
+      <w:rPr>
+        <w:rFonts w:ascii="Symbol" w:hAnsi="Symbol" w:hint="default"/>
+      </w:rPr>
+    </w:lvl>
+    <w:lvl w:ilvl="7" w:tplc="0C0A0003" w:tentative="1">
+      <w:start w:val="1"/>
+      <w:numFmt w:val="bullet"/>
+      <w:lvlText w:val="o"/>
+      <w:lvlJc w:val="left"/>
+      <w:pPr>
+        <w:ind w:left="5760" w:hanging="360"/>
+      </w:pPr>
+      <w:rPr>
+        <w:rFonts w:ascii="Courier New" w:hAnsi="Courier New" w:cs="Courier New" w:hint="default"/>
+      </w:rPr>
+    </w:lvl>
+    <w:lvl w:ilvl="8" w:tplc="0C0A0005" w:tentative="1">
+      <w:start w:val="1"/>
+      <w:numFmt w:val="bullet"/>
+      <w:lvlText w:val=""/>
+      <w:lvlJc w:val="left"/>
+      <w:pPr>
+        <w:ind w:left="6480" w:hanging="360"/>
+      </w:pPr>
+      <w:rPr>
+        <w:rFonts w:ascii="Wingdings" w:hAnsi="Wingdings" w:hint="default"/>
+      </w:rPr>
+    </w:lvl>
+  </w:abstractNum>
+  <w:abstractNum w:abstractNumId="6" w15:restartNumberingAfterBreak="0">
     <w:nsid w:val="4A7064E3"/>
     <w:multiLevelType w:val="hybridMultilevel"/>
     <w:tmpl w:val="591290F0"/>
@@ -5766,7 +6374,7 @@
       </w:rPr>
     </w:lvl>
   </w:abstractNum>
-  <w:abstractNum w:abstractNumId="4" w15:restartNumberingAfterBreak="0">
+  <w:abstractNum w:abstractNumId="7" w15:restartNumberingAfterBreak="0">
     <w:nsid w:val="4C940499"/>
     <w:multiLevelType w:val="hybridMultilevel"/>
     <w:tmpl w:val="317A73BA"/>
@@ -5879,7 +6487,7 @@
       </w:rPr>
     </w:lvl>
   </w:abstractNum>
-  <w:abstractNum w:abstractNumId="5" w15:restartNumberingAfterBreak="0">
+  <w:abstractNum w:abstractNumId="8" w15:restartNumberingAfterBreak="0">
     <w:nsid w:val="53C610BA"/>
     <w:multiLevelType w:val="hybridMultilevel"/>
     <w:tmpl w:val="CDD04CBA"/>
@@ -5992,7 +6600,7 @@
       </w:rPr>
     </w:lvl>
   </w:abstractNum>
-  <w:abstractNum w:abstractNumId="6" w15:restartNumberingAfterBreak="0">
+  <w:abstractNum w:abstractNumId="9" w15:restartNumberingAfterBreak="0">
     <w:nsid w:val="63673D64"/>
     <w:multiLevelType w:val="hybridMultilevel"/>
     <w:tmpl w:val="10EA503C"/>
@@ -6104,7 +6712,7 @@
       </w:rPr>
     </w:lvl>
   </w:abstractNum>
-  <w:abstractNum w:abstractNumId="7" w15:restartNumberingAfterBreak="0">
+  <w:abstractNum w:abstractNumId="10" w15:restartNumberingAfterBreak="0">
     <w:nsid w:val="69E54BA7"/>
     <w:multiLevelType w:val="multilevel"/>
     <w:tmpl w:val="0C0A001F"/>
@@ -6190,29 +6798,154 @@
       </w:pPr>
     </w:lvl>
   </w:abstractNum>
+  <w:abstractNum w:abstractNumId="11" w15:restartNumberingAfterBreak="0">
+    <w:nsid w:val="7FC327F2"/>
+    <w:multiLevelType w:val="hybridMultilevel"/>
+    <w:tmpl w:val="3A5C472E"/>
+    <w:lvl w:ilvl="0" w:tplc="0C0A0005">
+      <w:start w:val="1"/>
+      <w:numFmt w:val="bullet"/>
+      <w:lvlText w:val=""/>
+      <w:lvlJc w:val="left"/>
+      <w:pPr>
+        <w:ind w:left="720" w:hanging="360"/>
+      </w:pPr>
+      <w:rPr>
+        <w:rFonts w:ascii="Wingdings" w:hAnsi="Wingdings" w:hint="default"/>
+      </w:rPr>
+    </w:lvl>
+    <w:lvl w:ilvl="1" w:tplc="0C0A0003" w:tentative="1">
+      <w:start w:val="1"/>
+      <w:numFmt w:val="bullet"/>
+      <w:lvlText w:val="o"/>
+      <w:lvlJc w:val="left"/>
+      <w:pPr>
+        <w:ind w:left="1440" w:hanging="360"/>
+      </w:pPr>
+      <w:rPr>
+        <w:rFonts w:ascii="Courier New" w:hAnsi="Courier New" w:cs="Courier New" w:hint="default"/>
+      </w:rPr>
+    </w:lvl>
+    <w:lvl w:ilvl="2" w:tplc="0C0A0005" w:tentative="1">
+      <w:start w:val="1"/>
+      <w:numFmt w:val="bullet"/>
+      <w:lvlText w:val=""/>
+      <w:lvlJc w:val="left"/>
+      <w:pPr>
+        <w:ind w:left="2160" w:hanging="360"/>
+      </w:pPr>
+      <w:rPr>
+        <w:rFonts w:ascii="Wingdings" w:hAnsi="Wingdings" w:hint="default"/>
+      </w:rPr>
+    </w:lvl>
+    <w:lvl w:ilvl="3" w:tplc="0C0A0001" w:tentative="1">
+      <w:start w:val="1"/>
+      <w:numFmt w:val="bullet"/>
+      <w:lvlText w:val=""/>
+      <w:lvlJc w:val="left"/>
+      <w:pPr>
+        <w:ind w:left="2880" w:hanging="360"/>
+      </w:pPr>
+      <w:rPr>
+        <w:rFonts w:ascii="Symbol" w:hAnsi="Symbol" w:hint="default"/>
+      </w:rPr>
+    </w:lvl>
+    <w:lvl w:ilvl="4" w:tplc="0C0A0003" w:tentative="1">
+      <w:start w:val="1"/>
+      <w:numFmt w:val="bullet"/>
+      <w:lvlText w:val="o"/>
+      <w:lvlJc w:val="left"/>
+      <w:pPr>
+        <w:ind w:left="3600" w:hanging="360"/>
+      </w:pPr>
+      <w:rPr>
+        <w:rFonts w:ascii="Courier New" w:hAnsi="Courier New" w:cs="Courier New" w:hint="default"/>
+      </w:rPr>
+    </w:lvl>
+    <w:lvl w:ilvl="5" w:tplc="0C0A0005" w:tentative="1">
+      <w:start w:val="1"/>
+      <w:numFmt w:val="bullet"/>
+      <w:lvlText w:val=""/>
+      <w:lvlJc w:val="left"/>
+      <w:pPr>
+        <w:ind w:left="4320" w:hanging="360"/>
+      </w:pPr>
+      <w:rPr>
+        <w:rFonts w:ascii="Wingdings" w:hAnsi="Wingdings" w:hint="default"/>
+      </w:rPr>
+    </w:lvl>
+    <w:lvl w:ilvl="6" w:tplc="0C0A0001" w:tentative="1">
+      <w:start w:val="1"/>
+      <w:numFmt w:val="bullet"/>
+      <w:lvlText w:val=""/>
+      <w:lvlJc w:val="left"/>
+      <w:pPr>
+        <w:ind w:left="5040" w:hanging="360"/>
+      </w:pPr>
+      <w:rPr>
+        <w:rFonts w:ascii="Symbol" w:hAnsi="Symbol" w:hint="default"/>
+      </w:rPr>
+    </w:lvl>
+    <w:lvl w:ilvl="7" w:tplc="0C0A0003" w:tentative="1">
+      <w:start w:val="1"/>
+      <w:numFmt w:val="bullet"/>
+      <w:lvlText w:val="o"/>
+      <w:lvlJc w:val="left"/>
+      <w:pPr>
+        <w:ind w:left="5760" w:hanging="360"/>
+      </w:pPr>
+      <w:rPr>
+        <w:rFonts w:ascii="Courier New" w:hAnsi="Courier New" w:cs="Courier New" w:hint="default"/>
+      </w:rPr>
+    </w:lvl>
+    <w:lvl w:ilvl="8" w:tplc="0C0A0005" w:tentative="1">
+      <w:start w:val="1"/>
+      <w:numFmt w:val="bullet"/>
+      <w:lvlText w:val=""/>
+      <w:lvlJc w:val="left"/>
+      <w:pPr>
+        <w:ind w:left="6480" w:hanging="360"/>
+      </w:pPr>
+      <w:rPr>
+        <w:rFonts w:ascii="Wingdings" w:hAnsi="Wingdings" w:hint="default"/>
+      </w:rPr>
+    </w:lvl>
+  </w:abstractNum>
   <w:num w:numId="1">
-    <w:abstractNumId w:val="2"/>
+    <w:abstractNumId w:val="4"/>
   </w:num>
   <w:num w:numId="2">
-    <w:abstractNumId w:val="7"/>
+    <w:abstractNumId w:val="10"/>
   </w:num>
   <w:num w:numId="3">
     <w:abstractNumId w:val="0"/>
   </w:num>
   <w:num w:numId="4">
+    <w:abstractNumId w:val="9"/>
+  </w:num>
+  <w:num w:numId="5">
+    <w:abstractNumId w:val="3"/>
+  </w:num>
+  <w:num w:numId="6">
     <w:abstractNumId w:val="6"/>
   </w:num>
-  <w:num w:numId="5">
+  <w:num w:numId="7">
+    <w:abstractNumId w:val="8"/>
+  </w:num>
+  <w:num w:numId="8">
+    <w:abstractNumId w:val="7"/>
+  </w:num>
+  <w:num w:numId="9">
+    <w:abstractNumId w:val="2"/>
+  </w:num>
+  <w:num w:numId="10">
     <w:abstractNumId w:val="1"/>
   </w:num>
-  <w:num w:numId="6">
-    <w:abstractNumId w:val="3"/>
-  </w:num>
-  <w:num w:numId="7">
+  <w:num w:numId="11">
     <w:abstractNumId w:val="5"/>
   </w:num>
-  <w:num w:numId="8">
-    <w:abstractNumId w:val="4"/>
+  <w:num w:numId="12">
+    <w:abstractNumId w:val="11"/>
   </w:num>
 </w:numbering>
 </file>
@@ -7155,7 +7888,7 @@
 </file>
 
 <file path=customXml/itemProps1.xml><?xml version="1.0" encoding="utf-8"?>
-<ds:datastoreItem xmlns:ds="http://schemas.openxmlformats.org/officeDocument/2006/customXml" ds:itemID="{C64554FD-8EDD-4554-AEB1-9D3EB427C828}">
+<ds:datastoreItem xmlns:ds="http://schemas.openxmlformats.org/officeDocument/2006/customXml" ds:itemID="{BF750DE1-F770-41BF-B3F4-8F13EB87CD93}">
   <ds:schemaRefs>
     <ds:schemaRef ds:uri="http://schemas.openxmlformats.org/officeDocument/2006/bibliography"/>
   </ds:schemaRefs>

</xml_diff>